<commit_message>
Working on MS reviews
</commit_message>
<xml_diff>
--- a/output/3_ConBio_review/PINP_Bird_supplement.docx
+++ b/output/3_ConBio_review/PINP_Bird_supplement.docx
@@ -95,20 +95,7 @@
         <w:rPr>
           <w:rFonts w:ascii="Times" w:eastAsia="Times" w:hAnsi="Times" w:cs="Times"/>
         </w:rPr>
-        <w:t xml:space="preserve"> Maar </w:t>
-      </w:r>
-      <w:r>
-        <w:rPr>
-          <w:rFonts w:ascii="Times" w:eastAsia="Times" w:hAnsi="Times" w:cs="Times"/>
-          <w:highlight w:val="yellow"/>
-        </w:rPr>
-        <w:t>Island</w:t>
-      </w:r>
-      <w:r>
-        <w:rPr>
-          <w:rFonts w:ascii="Times" w:eastAsia="Times" w:hAnsi="Times" w:cs="Times"/>
-        </w:rPr>
-        <w:t xml:space="preserve"> since 2002, Cape Bridgewater since 2008, Gabo Island since 2016, and </w:t>
+        <w:t xml:space="preserve"> Maar Island since 2002, Cape Bridgewater since 2008, Gabo Island since 2016, and </w:t>
       </w:r>
       <w:proofErr w:type="spellStart"/>
       <w:r>
@@ -192,20 +179,7 @@
         <w:rPr>
           <w:rFonts w:ascii="Times" w:eastAsia="Times" w:hAnsi="Times" w:cs="Times"/>
         </w:rPr>
-        <w:t xml:space="preserve"> Maar </w:t>
-      </w:r>
-      <w:r>
-        <w:rPr>
-          <w:rFonts w:ascii="Times" w:eastAsia="Times" w:hAnsi="Times" w:cs="Times"/>
-          <w:highlight w:val="yellow"/>
-        </w:rPr>
-        <w:t>Island</w:t>
-      </w:r>
-      <w:r>
-        <w:rPr>
-          <w:rFonts w:ascii="Times" w:eastAsia="Times" w:hAnsi="Times" w:cs="Times"/>
-        </w:rPr>
-        <w:t xml:space="preserve"> (and in 2017), 8 at Gabo Island and ~42 at </w:t>
+        <w:t xml:space="preserve"> Maar Island (and in 2017), 8 at Gabo Island and ~42 at </w:t>
       </w:r>
       <w:proofErr w:type="spellStart"/>
       <w:r>
@@ -247,7 +221,13 @@
         <w:rPr>
           <w:rFonts w:ascii="Times" w:eastAsia="Times" w:hAnsi="Times" w:cs="Times"/>
         </w:rPr>
-        <w:t xml:space="preserve"> (Fig. 1).</w:t>
+        <w:t xml:space="preserve"> (Fig.</w:t>
+      </w:r>
+      <w:r>
+        <w:rPr>
+          <w:rFonts w:ascii="Times" w:eastAsia="Times" w:hAnsi="Times" w:cs="Times"/>
+        </w:rPr>
+        <w:t xml:space="preserve"> 1).</w:t>
       </w:r>
     </w:p>
     <w:p>

</xml_diff>